<commit_message>
Done lr 2 and practice with Git is begun
</commit_message>
<xml_diff>
--- a/LR_2_GIT.docx
+++ b/LR_2_GIT.docx
@@ -10,9 +10,9 @@
           <w:lang w:eastAsia="ru-RU"/>
         </w:rPr>
         <w:drawing>
-          <wp:inline distT="0" distB="0" distL="0" distR="0" wp14:anchorId="02BB0213" wp14:editId="4342F769">
-            <wp:extent cx="4476750" cy="1209675"/>
-            <wp:effectExtent l="0" t="0" r="0" b="9525"/>
+          <wp:inline distT="0" distB="0" distL="0" distR="0" wp14:anchorId="25F2A106" wp14:editId="7FE4D44B">
+            <wp:extent cx="5238750" cy="2400300"/>
+            <wp:effectExtent l="0" t="0" r="0" b="0"/>
             <wp:docPr id="1" name="Рисунок 1"/>
             <wp:cNvGraphicFramePr>
               <a:graphicFrameLocks xmlns:a="http://schemas.openxmlformats.org/drawingml/2006/main" noChangeAspect="1"/>
@@ -33,7 +33,7 @@
                   <pic:spPr>
                     <a:xfrm>
                       <a:off x="0" y="0"/>
-                      <a:ext cx="4476750" cy="1209675"/>
+                      <a:ext cx="5238750" cy="2400300"/>
                     </a:xfrm>
                     <a:prstGeom prst="rect">
                       <a:avLst/>
@@ -49,7 +49,7 @@
     <w:p>
       <w:pPr>
         <w:rPr>
-          <w:lang w:val="uk-UA"/>
+          <w:lang w:val="en-US"/>
         </w:rPr>
       </w:pPr>
       <w:r>
@@ -82,6 +82,213 @@
                     <a:xfrm>
                       <a:off x="0" y="0"/>
                       <a:ext cx="4743450" cy="476250"/>
+                    </a:xfrm>
+                    <a:prstGeom prst="rect">
+                      <a:avLst/>
+                    </a:prstGeom>
+                  </pic:spPr>
+                </pic:pic>
+              </a:graphicData>
+            </a:graphic>
+          </wp:inline>
+        </w:drawing>
+      </w:r>
+    </w:p>
+    <w:p>
+      <w:pPr>
+        <w:rPr>
+          <w:lang w:val="en-US"/>
+        </w:rPr>
+      </w:pPr>
+    </w:p>
+    <w:p>
+      <w:pPr>
+        <w:rPr>
+          <w:lang w:val="en-US"/>
+        </w:rPr>
+      </w:pPr>
+      <w:r>
+        <w:rPr>
+          <w:noProof/>
+          <w:lang w:eastAsia="ru-RU"/>
+        </w:rPr>
+        <w:drawing>
+          <wp:inline distT="0" distB="0" distL="0" distR="0" wp14:anchorId="004355FA" wp14:editId="41F8CDA1">
+            <wp:extent cx="4572000" cy="1485900"/>
+            <wp:effectExtent l="0" t="0" r="0" b="0"/>
+            <wp:docPr id="3" name="Рисунок 3"/>
+            <wp:cNvGraphicFramePr>
+              <a:graphicFrameLocks xmlns:a="http://schemas.openxmlformats.org/drawingml/2006/main" noChangeAspect="1"/>
+            </wp:cNvGraphicFramePr>
+            <a:graphic xmlns:a="http://schemas.openxmlformats.org/drawingml/2006/main">
+              <a:graphicData uri="http://schemas.openxmlformats.org/drawingml/2006/picture">
+                <pic:pic xmlns:pic="http://schemas.openxmlformats.org/drawingml/2006/picture">
+                  <pic:nvPicPr>
+                    <pic:cNvPr id="1" name=""/>
+                    <pic:cNvPicPr/>
+                  </pic:nvPicPr>
+                  <pic:blipFill>
+                    <a:blip r:embed="rId6"/>
+                    <a:stretch>
+                      <a:fillRect/>
+                    </a:stretch>
+                  </pic:blipFill>
+                  <pic:spPr>
+                    <a:xfrm>
+                      <a:off x="0" y="0"/>
+                      <a:ext cx="4572000" cy="1485900"/>
+                    </a:xfrm>
+                    <a:prstGeom prst="rect">
+                      <a:avLst/>
+                    </a:prstGeom>
+                  </pic:spPr>
+                </pic:pic>
+              </a:graphicData>
+            </a:graphic>
+          </wp:inline>
+        </w:drawing>
+      </w:r>
+    </w:p>
+    <w:p>
+      <w:pPr>
+        <w:rPr>
+          <w:lang w:val="en-US"/>
+        </w:rPr>
+      </w:pPr>
+      <w:r>
+        <w:rPr>
+          <w:noProof/>
+          <w:lang w:eastAsia="ru-RU"/>
+        </w:rPr>
+        <w:drawing>
+          <wp:inline distT="0" distB="0" distL="0" distR="0" wp14:anchorId="4905C2DA" wp14:editId="0DD31EF1">
+            <wp:extent cx="4724400" cy="3714750"/>
+            <wp:effectExtent l="0" t="0" r="0" b="0"/>
+            <wp:docPr id="4" name="Рисунок 4"/>
+            <wp:cNvGraphicFramePr>
+              <a:graphicFrameLocks xmlns:a="http://schemas.openxmlformats.org/drawingml/2006/main" noChangeAspect="1"/>
+            </wp:cNvGraphicFramePr>
+            <a:graphic xmlns:a="http://schemas.openxmlformats.org/drawingml/2006/main">
+              <a:graphicData uri="http://schemas.openxmlformats.org/drawingml/2006/picture">
+                <pic:pic xmlns:pic="http://schemas.openxmlformats.org/drawingml/2006/picture">
+                  <pic:nvPicPr>
+                    <pic:cNvPr id="1" name=""/>
+                    <pic:cNvPicPr/>
+                  </pic:nvPicPr>
+                  <pic:blipFill>
+                    <a:blip r:embed="rId7"/>
+                    <a:stretch>
+                      <a:fillRect/>
+                    </a:stretch>
+                  </pic:blipFill>
+                  <pic:spPr>
+                    <a:xfrm>
+                      <a:off x="0" y="0"/>
+                      <a:ext cx="4724400" cy="3714750"/>
+                    </a:xfrm>
+                    <a:prstGeom prst="rect">
+                      <a:avLst/>
+                    </a:prstGeom>
+                  </pic:spPr>
+                </pic:pic>
+              </a:graphicData>
+            </a:graphic>
+          </wp:inline>
+        </w:drawing>
+      </w:r>
+    </w:p>
+    <w:p>
+      <w:pPr>
+        <w:rPr>
+          <w:lang w:val="en-US"/>
+        </w:rPr>
+      </w:pPr>
+      <w:r>
+        <w:rPr>
+          <w:noProof/>
+          <w:lang w:eastAsia="ru-RU"/>
+        </w:rPr>
+        <w:lastRenderedPageBreak/>
+        <w:drawing>
+          <wp:inline distT="0" distB="0" distL="0" distR="0" wp14:anchorId="01B52A6E" wp14:editId="349BC243">
+            <wp:extent cx="4495800" cy="4762500"/>
+            <wp:effectExtent l="0" t="0" r="0" b="0"/>
+            <wp:docPr id="5" name="Рисунок 5"/>
+            <wp:cNvGraphicFramePr>
+              <a:graphicFrameLocks xmlns:a="http://schemas.openxmlformats.org/drawingml/2006/main" noChangeAspect="1"/>
+            </wp:cNvGraphicFramePr>
+            <a:graphic xmlns:a="http://schemas.openxmlformats.org/drawingml/2006/main">
+              <a:graphicData uri="http://schemas.openxmlformats.org/drawingml/2006/picture">
+                <pic:pic xmlns:pic="http://schemas.openxmlformats.org/drawingml/2006/picture">
+                  <pic:nvPicPr>
+                    <pic:cNvPr id="1" name=""/>
+                    <pic:cNvPicPr/>
+                  </pic:nvPicPr>
+                  <pic:blipFill>
+                    <a:blip r:embed="rId8"/>
+                    <a:stretch>
+                      <a:fillRect/>
+                    </a:stretch>
+                  </pic:blipFill>
+                  <pic:spPr>
+                    <a:xfrm>
+                      <a:off x="0" y="0"/>
+                      <a:ext cx="4495800" cy="4762500"/>
+                    </a:xfrm>
+                    <a:prstGeom prst="rect">
+                      <a:avLst/>
+                    </a:prstGeom>
+                  </pic:spPr>
+                </pic:pic>
+              </a:graphicData>
+            </a:graphic>
+          </wp:inline>
+        </w:drawing>
+      </w:r>
+    </w:p>
+    <w:p>
+      <w:pPr>
+        <w:rPr>
+          <w:lang w:val="en-US"/>
+        </w:rPr>
+      </w:pPr>
+    </w:p>
+    <w:p>
+      <w:pPr>
+        <w:rPr>
+          <w:lang w:val="en-US"/>
+        </w:rPr>
+      </w:pPr>
+      <w:r>
+        <w:rPr>
+          <w:noProof/>
+          <w:lang w:eastAsia="ru-RU"/>
+        </w:rPr>
+        <w:drawing>
+          <wp:inline distT="0" distB="0" distL="0" distR="0" wp14:anchorId="1B3DC7DE" wp14:editId="48C5CE52">
+            <wp:extent cx="5876925" cy="2247900"/>
+            <wp:effectExtent l="0" t="0" r="9525" b="0"/>
+            <wp:docPr id="6" name="Рисунок 6"/>
+            <wp:cNvGraphicFramePr>
+              <a:graphicFrameLocks xmlns:a="http://schemas.openxmlformats.org/drawingml/2006/main" noChangeAspect="1"/>
+            </wp:cNvGraphicFramePr>
+            <a:graphic xmlns:a="http://schemas.openxmlformats.org/drawingml/2006/main">
+              <a:graphicData uri="http://schemas.openxmlformats.org/drawingml/2006/picture">
+                <pic:pic xmlns:pic="http://schemas.openxmlformats.org/drawingml/2006/picture">
+                  <pic:nvPicPr>
+                    <pic:cNvPr id="1" name=""/>
+                    <pic:cNvPicPr/>
+                  </pic:nvPicPr>
+                  <pic:blipFill>
+                    <a:blip r:embed="rId9"/>
+                    <a:stretch>
+                      <a:fillRect/>
+                    </a:stretch>
+                  </pic:blipFill>
+                  <pic:spPr>
+                    <a:xfrm>
+                      <a:off x="0" y="0"/>
+                      <a:ext cx="5876925" cy="2247900"/>
                     </a:xfrm>
                     <a:prstGeom prst="rect">
                       <a:avLst/>

</xml_diff>